<commit_message>
devlog prod notes INCOMPLETE!
</commit_message>
<xml_diff>
--- a/development_log.docx
+++ b/development_log.docx
@@ -21,6 +21,8 @@
         </w:rPr>
         <w:t>Terry Chen</w:t>
       </w:r>
+      <w:bookmarkStart w:id="0" w:name="_GoBack"/>
+      <w:bookmarkEnd w:id="0"/>
     </w:p>
     <w:p>
       <w:pPr>
@@ -79,32 +81,43 @@
           <w:sz w:val="18"/>
           <w:szCs w:val="18"/>
         </w:rPr>
-        <w:t>Gus Pedroso</w:t>
+        <w:t xml:space="preserve">Gus </w:t>
       </w:r>
+      <w:proofErr w:type="spellStart"/>
+      <w:r>
+        <w:rPr>
+          <w:rStyle w:val="Strong"/>
+          <w:b w:val="0"/>
+          <w:sz w:val="18"/>
+          <w:szCs w:val="18"/>
+        </w:rPr>
+        <w:t>Pedroso</w:t>
+      </w:r>
+      <w:proofErr w:type="spellEnd"/>
     </w:p>
     <w:p>
       <w:pPr>
-        <w:pStyle w:val="Heading1"/>
+        <w:pStyle w:val="NoSpacing"/>
         <w:rPr>
           <w:rStyle w:val="Strong"/>
+          <w:b w:val="0"/>
+          <w:sz w:val="18"/>
+          <w:szCs w:val="18"/>
         </w:rPr>
+      </w:pPr>
+    </w:p>
+    <w:p>
+      <w:pPr>
+        <w:pStyle w:val="Title"/>
       </w:pPr>
       <w:r>
         <w:rPr>
           <w:rStyle w:val="Strong"/>
+          <w:b w:val="0"/>
+          <w:bCs w:val="0"/>
         </w:rPr>
         <w:t>RDBMS Development Log</w:t>
       </w:r>
-    </w:p>
-    <w:p>
-      <w:pPr>
-        <w:spacing w:after="0" w:line="240" w:lineRule="auto"/>
-        <w:rPr>
-          <w:rFonts w:ascii="Times New Roman" w:eastAsia="Times New Roman" w:hAnsi="Times New Roman" w:cs="Times New Roman"/>
-          <w:sz w:val="24"/>
-          <w:szCs w:val="24"/>
-        </w:rPr>
-      </w:pPr>
     </w:p>
     <w:tbl>
       <w:tblPr>
@@ -120,7 +133,7 @@
       <w:tblGrid>
         <w:gridCol w:w="1815"/>
         <w:gridCol w:w="1696"/>
-        <w:gridCol w:w="5564"/>
+        <w:gridCol w:w="5824"/>
       </w:tblGrid>
       <w:tr>
         <w:tc>
@@ -427,11 +440,19 @@
                 <w:szCs w:val="24"/>
               </w:rPr>
             </w:pPr>
-            <w:r>
-              <w:rPr>
-                <w:rFonts w:eastAsia="Times New Roman"/>
-              </w:rPr>
-              <w:t>DBMS.h, DBMS.cpp, main.cpp</w:t>
+            <w:proofErr w:type="spellStart"/>
+            <w:r>
+              <w:rPr>
+                <w:rFonts w:eastAsia="Times New Roman"/>
+              </w:rPr>
+              <w:t>DBMS.h</w:t>
+            </w:r>
+            <w:proofErr w:type="spellEnd"/>
+            <w:r>
+              <w:rPr>
+                <w:rFonts w:eastAsia="Times New Roman"/>
+              </w:rPr>
+              <w:t>, DBMS.cpp, main.cpp</w:t>
             </w:r>
           </w:p>
         </w:tc>
@@ -535,7 +556,21 @@
               <w:rPr>
                 <w:rFonts w:eastAsia="Times New Roman"/>
               </w:rPr>
-              <w:t>Added design doc to git (needs work)</w:t>
+              <w:t xml:space="preserve">Added design doc to </w:t>
+            </w:r>
+            <w:proofErr w:type="spellStart"/>
+            <w:r>
+              <w:rPr>
+                <w:rFonts w:eastAsia="Times New Roman"/>
+              </w:rPr>
+              <w:t>git</w:t>
+            </w:r>
+            <w:proofErr w:type="spellEnd"/>
+            <w:r>
+              <w:rPr>
+                <w:rFonts w:eastAsia="Times New Roman"/>
+              </w:rPr>
+              <w:t xml:space="preserve"> (needs work)</w:t>
             </w:r>
           </w:p>
         </w:tc>
@@ -1249,8 +1284,16 @@
               <w:rPr>
                 <w:rFonts w:eastAsia="Times New Roman"/>
               </w:rPr>
-              <w:t>Pushed fixes to styling, Makefile</w:t>
-            </w:r>
+              <w:t xml:space="preserve">Pushed fixes to styling, </w:t>
+            </w:r>
+            <w:proofErr w:type="spellStart"/>
+            <w:r>
+              <w:rPr>
+                <w:rFonts w:eastAsia="Times New Roman"/>
+              </w:rPr>
+              <w:t>Makefile</w:t>
+            </w:r>
+            <w:proofErr w:type="spellEnd"/>
           </w:p>
         </w:tc>
       </w:tr>
@@ -1395,7 +1438,21 @@
               <w:rPr>
                 <w:rFonts w:eastAsia="Times New Roman"/>
               </w:rPr>
-              <w:t xml:space="preserve">Fixed 1 of 2 SegFault causes. </w:t>
+              <w:t xml:space="preserve">Fixed 1 of 2 </w:t>
+            </w:r>
+            <w:proofErr w:type="spellStart"/>
+            <w:r>
+              <w:rPr>
+                <w:rFonts w:eastAsia="Times New Roman"/>
+              </w:rPr>
+              <w:t>SegFault</w:t>
+            </w:r>
+            <w:proofErr w:type="spellEnd"/>
+            <w:r>
+              <w:rPr>
+                <w:rFonts w:eastAsia="Times New Roman"/>
+              </w:rPr>
+              <w:t xml:space="preserve"> causes. </w:t>
             </w:r>
           </w:p>
         </w:tc>
@@ -1495,11 +1552,33 @@
                 <w:szCs w:val="24"/>
               </w:rPr>
             </w:pPr>
-            <w:r>
-              <w:rPr>
-                <w:rFonts w:eastAsia="Times New Roman"/>
-              </w:rPr>
-              <w:t>check out git commit, selection works!!</w:t>
+            <w:proofErr w:type="gramStart"/>
+            <w:r>
+              <w:rPr>
+                <w:rFonts w:eastAsia="Times New Roman"/>
+              </w:rPr>
+              <w:t>check</w:t>
+            </w:r>
+            <w:proofErr w:type="gramEnd"/>
+            <w:r>
+              <w:rPr>
+                <w:rFonts w:eastAsia="Times New Roman"/>
+              </w:rPr>
+              <w:t xml:space="preserve"> out </w:t>
+            </w:r>
+            <w:proofErr w:type="spellStart"/>
+            <w:r>
+              <w:rPr>
+                <w:rFonts w:eastAsia="Times New Roman"/>
+              </w:rPr>
+              <w:t>git</w:t>
+            </w:r>
+            <w:proofErr w:type="spellEnd"/>
+            <w:r>
+              <w:rPr>
+                <w:rFonts w:eastAsia="Times New Roman"/>
+              </w:rPr>
+              <w:t xml:space="preserve"> commit, selection works!!</w:t>
             </w:r>
           </w:p>
         </w:tc>
@@ -1631,8 +1710,30 @@
               <w:rPr>
                 <w:rFonts w:eastAsia="Times New Roman"/>
               </w:rPr>
-              <w:t>Defined reNaming function, setUnion</w:t>
-            </w:r>
+              <w:t xml:space="preserve">Defined </w:t>
+            </w:r>
+            <w:proofErr w:type="spellStart"/>
+            <w:r>
+              <w:rPr>
+                <w:rFonts w:eastAsia="Times New Roman"/>
+              </w:rPr>
+              <w:t>reNaming</w:t>
+            </w:r>
+            <w:proofErr w:type="spellEnd"/>
+            <w:r>
+              <w:rPr>
+                <w:rFonts w:eastAsia="Times New Roman"/>
+              </w:rPr>
+              <w:t xml:space="preserve"> function, </w:t>
+            </w:r>
+            <w:proofErr w:type="spellStart"/>
+            <w:r>
+              <w:rPr>
+                <w:rFonts w:eastAsia="Times New Roman"/>
+              </w:rPr>
+              <w:t>setUnion</w:t>
+            </w:r>
+            <w:proofErr w:type="spellEnd"/>
           </w:p>
         </w:tc>
       </w:tr>
@@ -1735,8 +1836,16 @@
               <w:rPr>
                 <w:rFonts w:eastAsia="Times New Roman"/>
               </w:rPr>
-              <w:t>Defined setDifference</w:t>
-            </w:r>
+              <w:t xml:space="preserve">Defined </w:t>
+            </w:r>
+            <w:proofErr w:type="spellStart"/>
+            <w:r>
+              <w:rPr>
+                <w:rFonts w:eastAsia="Times New Roman"/>
+              </w:rPr>
+              <w:t>setDifference</w:t>
+            </w:r>
+            <w:proofErr w:type="spellEnd"/>
           </w:p>
         </w:tc>
       </w:tr>
@@ -2145,7 +2254,15 @@
                 <w:sz w:val="20"/>
                 <w:szCs w:val="20"/>
               </w:rPr>
-              <w:t>2014-02-10 19:00</w:t>
+              <w:t xml:space="preserve">2014-02-10 </w:t>
+            </w:r>
+            <w:r>
+              <w:rPr>
+                <w:sz w:val="20"/>
+                <w:szCs w:val="20"/>
+              </w:rPr>
+              <w:lastRenderedPageBreak/>
+              <w:t>19:00</w:t>
             </w:r>
           </w:p>
         </w:tc>
@@ -2179,6 +2296,7 @@
               <w:rPr>
                 <w:rFonts w:eastAsia="Times New Roman"/>
               </w:rPr>
+              <w:lastRenderedPageBreak/>
               <w:t>writing the update function</w:t>
             </w:r>
           </w:p>
@@ -2215,6 +2333,7 @@
               <w:rPr>
                 <w:rFonts w:eastAsia="Times New Roman"/>
               </w:rPr>
+              <w:lastRenderedPageBreak/>
               <w:t>Levi</w:t>
             </w:r>
           </w:p>
@@ -2387,8 +2506,16 @@
               <w:rPr>
                 <w:rFonts w:eastAsia="Times New Roman"/>
               </w:rPr>
-              <w:t>working on !unNaturalJoin</w:t>
-            </w:r>
+              <w:t>working on !</w:t>
+            </w:r>
+            <w:proofErr w:type="spellStart"/>
+            <w:r>
+              <w:rPr>
+                <w:rFonts w:eastAsia="Times New Roman"/>
+              </w:rPr>
+              <w:t>unNaturalJoin</w:t>
+            </w:r>
+            <w:proofErr w:type="spellEnd"/>
           </w:p>
         </w:tc>
       </w:tr>
@@ -2563,8 +2690,6 @@
               </w:rPr>
               <w:t>2014-02-12 17:00</w:t>
             </w:r>
-            <w:bookmarkStart w:id="0" w:name="_GoBack"/>
-            <w:bookmarkEnd w:id="0"/>
           </w:p>
         </w:tc>
         <w:tc>
@@ -2633,7 +2758,6 @@
               <w:rPr>
                 <w:rFonts w:eastAsia="Times New Roman"/>
               </w:rPr>
-              <w:lastRenderedPageBreak/>
               <w:t>Gus</w:t>
             </w:r>
           </w:p>
@@ -2704,8 +2828,30 @@
               <w:rPr>
                 <w:rFonts w:eastAsia="Times New Roman"/>
               </w:rPr>
-              <w:t>finished helper func, added writeTable</w:t>
-            </w:r>
+              <w:t xml:space="preserve">finished helper </w:t>
+            </w:r>
+            <w:proofErr w:type="spellStart"/>
+            <w:r>
+              <w:rPr>
+                <w:rFonts w:eastAsia="Times New Roman"/>
+              </w:rPr>
+              <w:t>func</w:t>
+            </w:r>
+            <w:proofErr w:type="spellEnd"/>
+            <w:r>
+              <w:rPr>
+                <w:rFonts w:eastAsia="Times New Roman"/>
+              </w:rPr>
+              <w:t xml:space="preserve">, added </w:t>
+            </w:r>
+            <w:proofErr w:type="spellStart"/>
+            <w:r>
+              <w:rPr>
+                <w:rFonts w:eastAsia="Times New Roman"/>
+              </w:rPr>
+              <w:t>writeTable</w:t>
+            </w:r>
+            <w:proofErr w:type="spellEnd"/>
           </w:p>
         </w:tc>
       </w:tr>
@@ -2810,7 +2956,21 @@
               <w:rPr>
                 <w:rFonts w:eastAsia="Times New Roman"/>
               </w:rPr>
-              <w:t>added checkParen, just pushed</w:t>
+              <w:t xml:space="preserve">added </w:t>
+            </w:r>
+            <w:proofErr w:type="spellStart"/>
+            <w:r>
+              <w:rPr>
+                <w:rFonts w:eastAsia="Times New Roman"/>
+              </w:rPr>
+              <w:t>checkParen</w:t>
+            </w:r>
+            <w:proofErr w:type="spellEnd"/>
+            <w:r>
+              <w:rPr>
+                <w:rFonts w:eastAsia="Times New Roman"/>
+              </w:rPr>
+              <w:t>, just pushed</w:t>
             </w:r>
           </w:p>
         </w:tc>
@@ -3022,7 +3182,21 @@
               <w:rPr>
                 <w:rFonts w:eastAsia="Times New Roman"/>
               </w:rPr>
-              <w:t>Added TreeNode structure for queries, updated to-do list</w:t>
+              <w:t xml:space="preserve">Added </w:t>
+            </w:r>
+            <w:proofErr w:type="spellStart"/>
+            <w:r>
+              <w:rPr>
+                <w:rFonts w:eastAsia="Times New Roman"/>
+              </w:rPr>
+              <w:t>TreeNode</w:t>
+            </w:r>
+            <w:proofErr w:type="spellEnd"/>
+            <w:r>
+              <w:rPr>
+                <w:rFonts w:eastAsia="Times New Roman"/>
+              </w:rPr>
+              <w:t xml:space="preserve"> structure for queries, updated to-do list</w:t>
             </w:r>
           </w:p>
         </w:tc>
@@ -3340,8 +3514,16 @@
               <w:rPr>
                 <w:rFonts w:eastAsia="Times New Roman"/>
               </w:rPr>
-              <w:t>Added function prototypes of app.h</w:t>
-            </w:r>
+              <w:t xml:space="preserve">Added function prototypes of </w:t>
+            </w:r>
+            <w:proofErr w:type="spellStart"/>
+            <w:r>
+              <w:rPr>
+                <w:rFonts w:eastAsia="Times New Roman"/>
+              </w:rPr>
+              <w:t>app.h</w:t>
+            </w:r>
+            <w:proofErr w:type="spellEnd"/>
           </w:p>
         </w:tc>
       </w:tr>
@@ -3884,7 +4066,7 @@
   <w:docDefaults>
     <w:rPrDefault>
       <w:rPr>
-        <w:rFonts w:asciiTheme="minorHAnsi" w:eastAsiaTheme="minorEastAsia" w:hAnsiTheme="minorHAnsi" w:cstheme="minorBidi"/>
+        <w:rFonts w:asciiTheme="majorHAnsi" w:eastAsiaTheme="majorEastAsia" w:hAnsiTheme="majorHAnsi" w:cstheme="majorBidi"/>
         <w:sz w:val="22"/>
         <w:szCs w:val="22"/>
         <w:lang w:val="en-US" w:eastAsia="en-US" w:bidi="ar-SA"/>
@@ -4028,7 +4210,7 @@
   <w:style w:type="paragraph" w:default="1" w:styleId="Normal">
     <w:name w:val="Normal"/>
     <w:qFormat/>
-    <w:rsid w:val="00965D9F"/>
+    <w:rsid w:val="00FE7F95"/>
   </w:style>
   <w:style w:type="paragraph" w:styleId="Heading1">
     <w:name w:val="heading 1"/>
@@ -4037,18 +4219,17 @@
     <w:link w:val="Heading1Char"/>
     <w:uiPriority w:val="9"/>
     <w:qFormat/>
-    <w:rsid w:val="00965D9F"/>
+    <w:rsid w:val="00FE7F95"/>
     <w:pPr>
       <w:spacing w:before="480" w:after="0"/>
       <w:contextualSpacing/>
       <w:outlineLvl w:val="0"/>
     </w:pPr>
     <w:rPr>
-      <w:rFonts w:asciiTheme="majorHAnsi" w:eastAsiaTheme="majorEastAsia" w:hAnsiTheme="majorHAnsi" w:cstheme="majorBidi"/>
-      <w:b/>
-      <w:bCs/>
-      <w:sz w:val="28"/>
-      <w:szCs w:val="28"/>
+      <w:smallCaps/>
+      <w:spacing w:val="5"/>
+      <w:sz w:val="36"/>
+      <w:szCs w:val="36"/>
     </w:rPr>
   </w:style>
   <w:style w:type="paragraph" w:styleId="Heading2">
@@ -4060,17 +4241,15 @@
     <w:semiHidden/>
     <w:unhideWhenUsed/>
     <w:qFormat/>
-    <w:rsid w:val="00965D9F"/>
+    <w:rsid w:val="00FE7F95"/>
     <w:pPr>
-      <w:spacing w:before="200" w:after="0"/>
+      <w:spacing w:before="200" w:after="0" w:line="271" w:lineRule="auto"/>
       <w:outlineLvl w:val="1"/>
     </w:pPr>
     <w:rPr>
-      <w:rFonts w:asciiTheme="majorHAnsi" w:eastAsiaTheme="majorEastAsia" w:hAnsiTheme="majorHAnsi" w:cstheme="majorBidi"/>
-      <w:b/>
-      <w:bCs/>
-      <w:sz w:val="26"/>
-      <w:szCs w:val="26"/>
+      <w:smallCaps/>
+      <w:sz w:val="28"/>
+      <w:szCs w:val="28"/>
     </w:rPr>
   </w:style>
   <w:style w:type="paragraph" w:styleId="Heading3">
@@ -4082,15 +4261,18 @@
     <w:semiHidden/>
     <w:unhideWhenUsed/>
     <w:qFormat/>
-    <w:rsid w:val="00965D9F"/>
+    <w:rsid w:val="00FE7F95"/>
     <w:pPr>
       <w:spacing w:before="200" w:after="0" w:line="271" w:lineRule="auto"/>
       <w:outlineLvl w:val="2"/>
     </w:pPr>
     <w:rPr>
-      <w:rFonts w:asciiTheme="majorHAnsi" w:eastAsiaTheme="majorEastAsia" w:hAnsiTheme="majorHAnsi" w:cstheme="majorBidi"/>
-      <w:b/>
-      <w:bCs/>
+      <w:i/>
+      <w:iCs/>
+      <w:smallCaps/>
+      <w:spacing w:val="5"/>
+      <w:sz w:val="26"/>
+      <w:szCs w:val="26"/>
     </w:rPr>
   </w:style>
   <w:style w:type="paragraph" w:styleId="Heading4">
@@ -4102,17 +4284,17 @@
     <w:semiHidden/>
     <w:unhideWhenUsed/>
     <w:qFormat/>
-    <w:rsid w:val="00965D9F"/>
+    <w:rsid w:val="00FE7F95"/>
     <w:pPr>
-      <w:spacing w:before="200" w:after="0"/>
+      <w:spacing w:after="0" w:line="271" w:lineRule="auto"/>
       <w:outlineLvl w:val="3"/>
     </w:pPr>
     <w:rPr>
-      <w:rFonts w:asciiTheme="majorHAnsi" w:eastAsiaTheme="majorEastAsia" w:hAnsiTheme="majorHAnsi" w:cstheme="majorBidi"/>
       <w:b/>
       <w:bCs/>
-      <w:i/>
-      <w:iCs/>
+      <w:spacing w:val="5"/>
+      <w:sz w:val="24"/>
+      <w:szCs w:val="24"/>
     </w:rPr>
   </w:style>
   <w:style w:type="paragraph" w:styleId="Heading5">
@@ -4124,16 +4306,16 @@
     <w:semiHidden/>
     <w:unhideWhenUsed/>
     <w:qFormat/>
-    <w:rsid w:val="00965D9F"/>
+    <w:rsid w:val="00FE7F95"/>
     <w:pPr>
-      <w:spacing w:before="200" w:after="0"/>
+      <w:spacing w:after="0" w:line="271" w:lineRule="auto"/>
       <w:outlineLvl w:val="4"/>
     </w:pPr>
     <w:rPr>
-      <w:rFonts w:asciiTheme="majorHAnsi" w:eastAsiaTheme="majorEastAsia" w:hAnsiTheme="majorHAnsi" w:cstheme="majorBidi"/>
-      <w:b/>
-      <w:bCs/>
-      <w:color w:val="7F7F7F" w:themeColor="text1" w:themeTint="80"/>
+      <w:i/>
+      <w:iCs/>
+      <w:sz w:val="24"/>
+      <w:szCs w:val="24"/>
     </w:rPr>
   </w:style>
   <w:style w:type="paragraph" w:styleId="Heading6">
@@ -4145,18 +4327,17 @@
     <w:semiHidden/>
     <w:unhideWhenUsed/>
     <w:qFormat/>
-    <w:rsid w:val="00965D9F"/>
+    <w:rsid w:val="00FE7F95"/>
     <w:pPr>
+      <w:shd w:val="clear" w:color="auto" w:fill="FFFFFF" w:themeFill="background1"/>
       <w:spacing w:after="0" w:line="271" w:lineRule="auto"/>
       <w:outlineLvl w:val="5"/>
     </w:pPr>
     <w:rPr>
-      <w:rFonts w:asciiTheme="majorHAnsi" w:eastAsiaTheme="majorEastAsia" w:hAnsiTheme="majorHAnsi" w:cstheme="majorBidi"/>
       <w:b/>
       <w:bCs/>
-      <w:i/>
-      <w:iCs/>
-      <w:color w:val="7F7F7F" w:themeColor="text1" w:themeTint="80"/>
+      <w:color w:val="595959" w:themeColor="text1" w:themeTint="A6"/>
+      <w:spacing w:val="5"/>
     </w:rPr>
   </w:style>
   <w:style w:type="paragraph" w:styleId="Heading7">
@@ -4168,15 +4349,19 @@
     <w:semiHidden/>
     <w:unhideWhenUsed/>
     <w:qFormat/>
-    <w:rsid w:val="00965D9F"/>
+    <w:rsid w:val="00FE7F95"/>
     <w:pPr>
       <w:spacing w:after="0"/>
       <w:outlineLvl w:val="6"/>
     </w:pPr>
     <w:rPr>
-      <w:rFonts w:asciiTheme="majorHAnsi" w:eastAsiaTheme="majorEastAsia" w:hAnsiTheme="majorHAnsi" w:cstheme="majorBidi"/>
+      <w:b/>
+      <w:bCs/>
       <w:i/>
       <w:iCs/>
+      <w:color w:val="5A5A5A" w:themeColor="text1" w:themeTint="A5"/>
+      <w:sz w:val="20"/>
+      <w:szCs w:val="20"/>
     </w:rPr>
   </w:style>
   <w:style w:type="paragraph" w:styleId="Heading8">
@@ -4188,13 +4373,15 @@
     <w:semiHidden/>
     <w:unhideWhenUsed/>
     <w:qFormat/>
-    <w:rsid w:val="00965D9F"/>
+    <w:rsid w:val="00FE7F95"/>
     <w:pPr>
       <w:spacing w:after="0"/>
       <w:outlineLvl w:val="7"/>
     </w:pPr>
     <w:rPr>
-      <w:rFonts w:asciiTheme="majorHAnsi" w:eastAsiaTheme="majorEastAsia" w:hAnsiTheme="majorHAnsi" w:cstheme="majorBidi"/>
+      <w:b/>
+      <w:bCs/>
+      <w:color w:val="7F7F7F" w:themeColor="text1" w:themeTint="80"/>
       <w:sz w:val="20"/>
       <w:szCs w:val="20"/>
     </w:rPr>
@@ -4208,18 +4395,19 @@
     <w:semiHidden/>
     <w:unhideWhenUsed/>
     <w:qFormat/>
-    <w:rsid w:val="00965D9F"/>
+    <w:rsid w:val="00FE7F95"/>
     <w:pPr>
-      <w:spacing w:after="0"/>
+      <w:spacing w:after="0" w:line="271" w:lineRule="auto"/>
       <w:outlineLvl w:val="8"/>
     </w:pPr>
     <w:rPr>
-      <w:rFonts w:asciiTheme="majorHAnsi" w:eastAsiaTheme="majorEastAsia" w:hAnsiTheme="majorHAnsi" w:cstheme="majorBidi"/>
+      <w:b/>
+      <w:bCs/>
       <w:i/>
       <w:iCs/>
-      <w:spacing w:val="5"/>
-      <w:sz w:val="20"/>
-      <w:szCs w:val="20"/>
+      <w:color w:val="7F7F7F" w:themeColor="text1" w:themeTint="80"/>
+      <w:sz w:val="18"/>
+      <w:szCs w:val="18"/>
     </w:rPr>
   </w:style>
   <w:style w:type="character" w:default="1" w:styleId="DefaultParagraphFont">
@@ -4253,7 +4441,7 @@
     <w:name w:val="Strong"/>
     <w:uiPriority w:val="22"/>
     <w:qFormat/>
-    <w:rsid w:val="00965D9F"/>
+    <w:rsid w:val="00FE7F95"/>
     <w:rPr>
       <w:b/>
       <w:bCs/>
@@ -4264,13 +4452,12 @@
     <w:basedOn w:val="DefaultParagraphFont"/>
     <w:link w:val="Heading1"/>
     <w:uiPriority w:val="9"/>
-    <w:rsid w:val="00965D9F"/>
-    <w:rPr>
-      <w:rFonts w:asciiTheme="majorHAnsi" w:eastAsiaTheme="majorEastAsia" w:hAnsiTheme="majorHAnsi" w:cstheme="majorBidi"/>
-      <w:b/>
-      <w:bCs/>
-      <w:sz w:val="28"/>
-      <w:szCs w:val="28"/>
+    <w:rsid w:val="00FE7F95"/>
+    <w:rPr>
+      <w:smallCaps/>
+      <w:spacing w:val="5"/>
+      <w:sz w:val="36"/>
+      <w:szCs w:val="36"/>
     </w:rPr>
   </w:style>
   <w:style w:type="character" w:customStyle="1" w:styleId="Heading2Char">
@@ -4279,13 +4466,11 @@
     <w:link w:val="Heading2"/>
     <w:uiPriority w:val="9"/>
     <w:semiHidden/>
-    <w:rsid w:val="00965D9F"/>
-    <w:rPr>
-      <w:rFonts w:asciiTheme="majorHAnsi" w:eastAsiaTheme="majorEastAsia" w:hAnsiTheme="majorHAnsi" w:cstheme="majorBidi"/>
-      <w:b/>
-      <w:bCs/>
-      <w:sz w:val="26"/>
-      <w:szCs w:val="26"/>
+    <w:rsid w:val="00FE7F95"/>
+    <w:rPr>
+      <w:smallCaps/>
+      <w:sz w:val="28"/>
+      <w:szCs w:val="28"/>
     </w:rPr>
   </w:style>
   <w:style w:type="character" w:customStyle="1" w:styleId="Heading3Char">
@@ -4294,11 +4479,14 @@
     <w:link w:val="Heading3"/>
     <w:uiPriority w:val="9"/>
     <w:semiHidden/>
-    <w:rsid w:val="00965D9F"/>
-    <w:rPr>
-      <w:rFonts w:asciiTheme="majorHAnsi" w:eastAsiaTheme="majorEastAsia" w:hAnsiTheme="majorHAnsi" w:cstheme="majorBidi"/>
-      <w:b/>
-      <w:bCs/>
+    <w:rsid w:val="00FE7F95"/>
+    <w:rPr>
+      <w:i/>
+      <w:iCs/>
+      <w:smallCaps/>
+      <w:spacing w:val="5"/>
+      <w:sz w:val="26"/>
+      <w:szCs w:val="26"/>
     </w:rPr>
   </w:style>
   <w:style w:type="character" w:customStyle="1" w:styleId="Heading4Char">
@@ -4307,13 +4495,13 @@
     <w:link w:val="Heading4"/>
     <w:uiPriority w:val="9"/>
     <w:semiHidden/>
-    <w:rsid w:val="00965D9F"/>
-    <w:rPr>
-      <w:rFonts w:asciiTheme="majorHAnsi" w:eastAsiaTheme="majorEastAsia" w:hAnsiTheme="majorHAnsi" w:cstheme="majorBidi"/>
+    <w:rsid w:val="00FE7F95"/>
+    <w:rPr>
       <w:b/>
       <w:bCs/>
-      <w:i/>
-      <w:iCs/>
+      <w:spacing w:val="5"/>
+      <w:sz w:val="24"/>
+      <w:szCs w:val="24"/>
     </w:rPr>
   </w:style>
   <w:style w:type="character" w:customStyle="1" w:styleId="Heading5Char">
@@ -4322,12 +4510,12 @@
     <w:link w:val="Heading5"/>
     <w:uiPriority w:val="9"/>
     <w:semiHidden/>
-    <w:rsid w:val="00965D9F"/>
-    <w:rPr>
-      <w:rFonts w:asciiTheme="majorHAnsi" w:eastAsiaTheme="majorEastAsia" w:hAnsiTheme="majorHAnsi" w:cstheme="majorBidi"/>
-      <w:b/>
-      <w:bCs/>
-      <w:color w:val="7F7F7F" w:themeColor="text1" w:themeTint="80"/>
+    <w:rsid w:val="00FE7F95"/>
+    <w:rPr>
+      <w:i/>
+      <w:iCs/>
+      <w:sz w:val="24"/>
+      <w:szCs w:val="24"/>
     </w:rPr>
   </w:style>
   <w:style w:type="character" w:customStyle="1" w:styleId="Heading6Char">
@@ -4336,14 +4524,13 @@
     <w:link w:val="Heading6"/>
     <w:uiPriority w:val="9"/>
     <w:semiHidden/>
-    <w:rsid w:val="00965D9F"/>
-    <w:rPr>
-      <w:rFonts w:asciiTheme="majorHAnsi" w:eastAsiaTheme="majorEastAsia" w:hAnsiTheme="majorHAnsi" w:cstheme="majorBidi"/>
+    <w:rsid w:val="00FE7F95"/>
+    <w:rPr>
       <w:b/>
       <w:bCs/>
-      <w:i/>
-      <w:iCs/>
-      <w:color w:val="7F7F7F" w:themeColor="text1" w:themeTint="80"/>
+      <w:color w:val="595959" w:themeColor="text1" w:themeTint="A6"/>
+      <w:spacing w:val="5"/>
+      <w:shd w:val="clear" w:color="auto" w:fill="FFFFFF" w:themeFill="background1"/>
     </w:rPr>
   </w:style>
   <w:style w:type="character" w:customStyle="1" w:styleId="Heading7Char">
@@ -4352,11 +4539,15 @@
     <w:link w:val="Heading7"/>
     <w:uiPriority w:val="9"/>
     <w:semiHidden/>
-    <w:rsid w:val="00965D9F"/>
-    <w:rPr>
-      <w:rFonts w:asciiTheme="majorHAnsi" w:eastAsiaTheme="majorEastAsia" w:hAnsiTheme="majorHAnsi" w:cstheme="majorBidi"/>
+    <w:rsid w:val="00FE7F95"/>
+    <w:rPr>
+      <w:b/>
+      <w:bCs/>
       <w:i/>
       <w:iCs/>
+      <w:color w:val="5A5A5A" w:themeColor="text1" w:themeTint="A5"/>
+      <w:sz w:val="20"/>
+      <w:szCs w:val="20"/>
     </w:rPr>
   </w:style>
   <w:style w:type="character" w:customStyle="1" w:styleId="Heading8Char">
@@ -4365,9 +4556,11 @@
     <w:link w:val="Heading8"/>
     <w:uiPriority w:val="9"/>
     <w:semiHidden/>
-    <w:rsid w:val="00965D9F"/>
-    <w:rPr>
-      <w:rFonts w:asciiTheme="majorHAnsi" w:eastAsiaTheme="majorEastAsia" w:hAnsiTheme="majorHAnsi" w:cstheme="majorBidi"/>
+    <w:rsid w:val="00FE7F95"/>
+    <w:rPr>
+      <w:b/>
+      <w:bCs/>
+      <w:color w:val="7F7F7F" w:themeColor="text1" w:themeTint="80"/>
       <w:sz w:val="20"/>
       <w:szCs w:val="20"/>
     </w:rPr>
@@ -4378,14 +4571,15 @@
     <w:link w:val="Heading9"/>
     <w:uiPriority w:val="9"/>
     <w:semiHidden/>
-    <w:rsid w:val="00965D9F"/>
-    <w:rPr>
-      <w:rFonts w:asciiTheme="majorHAnsi" w:eastAsiaTheme="majorEastAsia" w:hAnsiTheme="majorHAnsi" w:cstheme="majorBidi"/>
+    <w:rsid w:val="00FE7F95"/>
+    <w:rPr>
+      <w:b/>
+      <w:bCs/>
       <w:i/>
       <w:iCs/>
-      <w:spacing w:val="5"/>
-      <w:sz w:val="20"/>
-      <w:szCs w:val="20"/>
+      <w:color w:val="7F7F7F" w:themeColor="text1" w:themeTint="80"/>
+      <w:sz w:val="18"/>
+      <w:szCs w:val="18"/>
     </w:rPr>
   </w:style>
   <w:style w:type="paragraph" w:styleId="Caption">
@@ -4411,17 +4605,13 @@
     <w:link w:val="TitleChar"/>
     <w:uiPriority w:val="10"/>
     <w:qFormat/>
-    <w:rsid w:val="00965D9F"/>
+    <w:rsid w:val="00FE7F95"/>
     <w:pPr>
-      <w:pBdr>
-        <w:bottom w:val="single" w:sz="4" w:space="1" w:color="auto"/>
-      </w:pBdr>
-      <w:spacing w:line="240" w:lineRule="auto"/>
+      <w:spacing w:after="300" w:line="240" w:lineRule="auto"/>
       <w:contextualSpacing/>
     </w:pPr>
     <w:rPr>
-      <w:rFonts w:asciiTheme="majorHAnsi" w:eastAsiaTheme="majorEastAsia" w:hAnsiTheme="majorHAnsi" w:cstheme="majorBidi"/>
-      <w:spacing w:val="5"/>
+      <w:smallCaps/>
       <w:sz w:val="52"/>
       <w:szCs w:val="52"/>
     </w:rPr>
@@ -4431,10 +4621,9 @@
     <w:basedOn w:val="DefaultParagraphFont"/>
     <w:link w:val="Title"/>
     <w:uiPriority w:val="10"/>
-    <w:rsid w:val="00965D9F"/>
-    <w:rPr>
-      <w:rFonts w:asciiTheme="majorHAnsi" w:eastAsiaTheme="majorEastAsia" w:hAnsiTheme="majorHAnsi" w:cstheme="majorBidi"/>
-      <w:spacing w:val="5"/>
+    <w:rsid w:val="00FE7F95"/>
+    <w:rPr>
+      <w:smallCaps/>
       <w:sz w:val="52"/>
       <w:szCs w:val="52"/>
     </w:rPr>
@@ -4446,17 +4635,14 @@
     <w:link w:val="SubtitleChar"/>
     <w:uiPriority w:val="11"/>
     <w:qFormat/>
-    <w:rsid w:val="00965D9F"/>
-    <w:pPr>
-      <w:spacing w:after="600"/>
-    </w:pPr>
-    <w:rPr>
-      <w:rFonts w:asciiTheme="majorHAnsi" w:eastAsiaTheme="majorEastAsia" w:hAnsiTheme="majorHAnsi" w:cstheme="majorBidi"/>
+    <w:rsid w:val="00FE7F95"/>
+    <w:rPr>
       <w:i/>
       <w:iCs/>
-      <w:spacing w:val="13"/>
-      <w:sz w:val="24"/>
-      <w:szCs w:val="24"/>
+      <w:smallCaps/>
+      <w:spacing w:val="10"/>
+      <w:sz w:val="28"/>
+      <w:szCs w:val="28"/>
     </w:rPr>
   </w:style>
   <w:style w:type="character" w:customStyle="1" w:styleId="SubtitleChar">
@@ -4464,29 +4650,27 @@
     <w:basedOn w:val="DefaultParagraphFont"/>
     <w:link w:val="Subtitle"/>
     <w:uiPriority w:val="11"/>
-    <w:rsid w:val="00965D9F"/>
-    <w:rPr>
-      <w:rFonts w:asciiTheme="majorHAnsi" w:eastAsiaTheme="majorEastAsia" w:hAnsiTheme="majorHAnsi" w:cstheme="majorBidi"/>
+    <w:rsid w:val="00FE7F95"/>
+    <w:rPr>
       <w:i/>
       <w:iCs/>
-      <w:spacing w:val="13"/>
-      <w:sz w:val="24"/>
-      <w:szCs w:val="24"/>
+      <w:smallCaps/>
+      <w:spacing w:val="10"/>
+      <w:sz w:val="28"/>
+      <w:szCs w:val="28"/>
     </w:rPr>
   </w:style>
   <w:style w:type="character" w:styleId="Emphasis">
     <w:name w:val="Emphasis"/>
     <w:uiPriority w:val="20"/>
     <w:qFormat/>
-    <w:rsid w:val="00965D9F"/>
+    <w:rsid w:val="00FE7F95"/>
     <w:rPr>
       <w:b/>
       <w:bCs/>
       <w:i/>
       <w:iCs/>
       <w:spacing w:val="10"/>
-      <w:bdr w:val="none" w:sz="0" w:space="0" w:color="auto"/>
-      <w:shd w:val="clear" w:color="auto" w:fill="auto"/>
     </w:rPr>
   </w:style>
   <w:style w:type="paragraph" w:styleId="NoSpacing">
@@ -4495,7 +4679,7 @@
     <w:link w:val="NoSpacingChar"/>
     <w:uiPriority w:val="1"/>
     <w:qFormat/>
-    <w:rsid w:val="00965D9F"/>
+    <w:rsid w:val="00FE7F95"/>
     <w:pPr>
       <w:spacing w:after="0" w:line="240" w:lineRule="auto"/>
     </w:pPr>
@@ -4512,7 +4696,7 @@
     <w:basedOn w:val="Normal"/>
     <w:uiPriority w:val="34"/>
     <w:qFormat/>
-    <w:rsid w:val="00965D9F"/>
+    <w:rsid w:val="00FE7F95"/>
     <w:pPr>
       <w:ind w:left="720"/>
       <w:contextualSpacing/>
@@ -4525,11 +4709,7 @@
     <w:link w:val="QuoteChar"/>
     <w:uiPriority w:val="29"/>
     <w:qFormat/>
-    <w:rsid w:val="00965D9F"/>
-    <w:pPr>
-      <w:spacing w:before="200" w:after="0"/>
-      <w:ind w:left="360" w:right="360"/>
-    </w:pPr>
+    <w:rsid w:val="00FE7F95"/>
     <w:rPr>
       <w:i/>
       <w:iCs/>
@@ -4540,7 +4720,7 @@
     <w:basedOn w:val="DefaultParagraphFont"/>
     <w:link w:val="Quote"/>
     <w:uiPriority w:val="29"/>
-    <w:rsid w:val="00965D9F"/>
+    <w:rsid w:val="00FE7F95"/>
     <w:rPr>
       <w:i/>
       <w:iCs/>
@@ -4553,18 +4733,17 @@
     <w:link w:val="IntenseQuoteChar"/>
     <w:uiPriority w:val="30"/>
     <w:qFormat/>
-    <w:rsid w:val="00965D9F"/>
+    <w:rsid w:val="00FE7F95"/>
     <w:pPr>
       <w:pBdr>
-        <w:bottom w:val="single" w:sz="4" w:space="1" w:color="auto"/>
+        <w:top w:val="single" w:sz="4" w:space="10" w:color="auto"/>
+        <w:bottom w:val="single" w:sz="4" w:space="10" w:color="auto"/>
       </w:pBdr>
-      <w:spacing w:before="200" w:after="280"/>
-      <w:ind w:left="1008" w:right="1152"/>
+      <w:spacing w:before="240" w:after="240" w:line="300" w:lineRule="auto"/>
+      <w:ind w:left="1152" w:right="1152"/>
       <w:jc w:val="both"/>
     </w:pPr>
     <w:rPr>
-      <w:b/>
-      <w:bCs/>
       <w:i/>
       <w:iCs/>
     </w:rPr>
@@ -4574,7 +4753,27 @@
     <w:basedOn w:val="DefaultParagraphFont"/>
     <w:link w:val="IntenseQuote"/>
     <w:uiPriority w:val="30"/>
-    <w:rsid w:val="00965D9F"/>
+    <w:rsid w:val="00FE7F95"/>
+    <w:rPr>
+      <w:i/>
+      <w:iCs/>
+    </w:rPr>
+  </w:style>
+  <w:style w:type="character" w:styleId="SubtleEmphasis">
+    <w:name w:val="Subtle Emphasis"/>
+    <w:uiPriority w:val="19"/>
+    <w:qFormat/>
+    <w:rsid w:val="00FE7F95"/>
+    <w:rPr>
+      <w:i/>
+      <w:iCs/>
+    </w:rPr>
+  </w:style>
+  <w:style w:type="character" w:styleId="IntenseEmphasis">
+    <w:name w:val="Intense Emphasis"/>
+    <w:uiPriority w:val="21"/>
+    <w:qFormat/>
+    <w:rsid w:val="00FE7F95"/>
     <w:rPr>
       <w:b/>
       <w:bCs/>
@@ -4582,31 +4781,12 @@
       <w:iCs/>
     </w:rPr>
   </w:style>
-  <w:style w:type="character" w:styleId="SubtleEmphasis">
-    <w:name w:val="Subtle Emphasis"/>
-    <w:uiPriority w:val="19"/>
-    <w:qFormat/>
-    <w:rsid w:val="00965D9F"/>
-    <w:rPr>
-      <w:i/>
-      <w:iCs/>
-    </w:rPr>
-  </w:style>
-  <w:style w:type="character" w:styleId="IntenseEmphasis">
-    <w:name w:val="Intense Emphasis"/>
-    <w:uiPriority w:val="21"/>
-    <w:qFormat/>
-    <w:rsid w:val="00965D9F"/>
-    <w:rPr>
-      <w:b/>
-      <w:bCs/>
-    </w:rPr>
-  </w:style>
   <w:style w:type="character" w:styleId="SubtleReference">
     <w:name w:val="Subtle Reference"/>
+    <w:basedOn w:val="DefaultParagraphFont"/>
     <w:uiPriority w:val="31"/>
     <w:qFormat/>
-    <w:rsid w:val="00965D9F"/>
+    <w:rsid w:val="00FE7F95"/>
     <w:rPr>
       <w:smallCaps/>
     </w:rPr>
@@ -4615,18 +4795,19 @@
     <w:name w:val="Intense Reference"/>
     <w:uiPriority w:val="32"/>
     <w:qFormat/>
-    <w:rsid w:val="00965D9F"/>
-    <w:rPr>
+    <w:rsid w:val="00FE7F95"/>
+    <w:rPr>
+      <w:b/>
+      <w:bCs/>
       <w:smallCaps/>
-      <w:spacing w:val="5"/>
-      <w:u w:val="single"/>
     </w:rPr>
   </w:style>
   <w:style w:type="character" w:styleId="BookTitle">
     <w:name w:val="Book Title"/>
+    <w:basedOn w:val="DefaultParagraphFont"/>
     <w:uiPriority w:val="33"/>
     <w:qFormat/>
-    <w:rsid w:val="00965D9F"/>
+    <w:rsid w:val="00FE7F95"/>
     <w:rPr>
       <w:i/>
       <w:iCs/>
@@ -4642,7 +4823,7 @@
     <w:semiHidden/>
     <w:unhideWhenUsed/>
     <w:qFormat/>
-    <w:rsid w:val="00965D9F"/>
+    <w:rsid w:val="00FE7F95"/>
     <w:pPr>
       <w:outlineLvl w:val="9"/>
     </w:pPr>
@@ -4698,7 +4879,7 @@
   <w:docDefaults>
     <w:rPrDefault>
       <w:rPr>
-        <w:rFonts w:asciiTheme="minorHAnsi" w:eastAsiaTheme="minorEastAsia" w:hAnsiTheme="minorHAnsi" w:cstheme="minorBidi"/>
+        <w:rFonts w:asciiTheme="majorHAnsi" w:eastAsiaTheme="majorEastAsia" w:hAnsiTheme="majorHAnsi" w:cstheme="majorBidi"/>
         <w:sz w:val="22"/>
         <w:szCs w:val="22"/>
         <w:lang w:val="en-US" w:eastAsia="en-US" w:bidi="ar-SA"/>
@@ -4842,7 +5023,7 @@
   <w:style w:type="paragraph" w:default="1" w:styleId="Normal">
     <w:name w:val="Normal"/>
     <w:qFormat/>
-    <w:rsid w:val="00965D9F"/>
+    <w:rsid w:val="00FE7F95"/>
   </w:style>
   <w:style w:type="paragraph" w:styleId="Heading1">
     <w:name w:val="heading 1"/>
@@ -4851,18 +5032,17 @@
     <w:link w:val="Heading1Char"/>
     <w:uiPriority w:val="9"/>
     <w:qFormat/>
-    <w:rsid w:val="00965D9F"/>
+    <w:rsid w:val="00FE7F95"/>
     <w:pPr>
       <w:spacing w:before="480" w:after="0"/>
       <w:contextualSpacing/>
       <w:outlineLvl w:val="0"/>
     </w:pPr>
     <w:rPr>
-      <w:rFonts w:asciiTheme="majorHAnsi" w:eastAsiaTheme="majorEastAsia" w:hAnsiTheme="majorHAnsi" w:cstheme="majorBidi"/>
-      <w:b/>
-      <w:bCs/>
-      <w:sz w:val="28"/>
-      <w:szCs w:val="28"/>
+      <w:smallCaps/>
+      <w:spacing w:val="5"/>
+      <w:sz w:val="36"/>
+      <w:szCs w:val="36"/>
     </w:rPr>
   </w:style>
   <w:style w:type="paragraph" w:styleId="Heading2">
@@ -4874,17 +5054,15 @@
     <w:semiHidden/>
     <w:unhideWhenUsed/>
     <w:qFormat/>
-    <w:rsid w:val="00965D9F"/>
+    <w:rsid w:val="00FE7F95"/>
     <w:pPr>
-      <w:spacing w:before="200" w:after="0"/>
+      <w:spacing w:before="200" w:after="0" w:line="271" w:lineRule="auto"/>
       <w:outlineLvl w:val="1"/>
     </w:pPr>
     <w:rPr>
-      <w:rFonts w:asciiTheme="majorHAnsi" w:eastAsiaTheme="majorEastAsia" w:hAnsiTheme="majorHAnsi" w:cstheme="majorBidi"/>
-      <w:b/>
-      <w:bCs/>
-      <w:sz w:val="26"/>
-      <w:szCs w:val="26"/>
+      <w:smallCaps/>
+      <w:sz w:val="28"/>
+      <w:szCs w:val="28"/>
     </w:rPr>
   </w:style>
   <w:style w:type="paragraph" w:styleId="Heading3">
@@ -4896,15 +5074,18 @@
     <w:semiHidden/>
     <w:unhideWhenUsed/>
     <w:qFormat/>
-    <w:rsid w:val="00965D9F"/>
+    <w:rsid w:val="00FE7F95"/>
     <w:pPr>
       <w:spacing w:before="200" w:after="0" w:line="271" w:lineRule="auto"/>
       <w:outlineLvl w:val="2"/>
     </w:pPr>
     <w:rPr>
-      <w:rFonts w:asciiTheme="majorHAnsi" w:eastAsiaTheme="majorEastAsia" w:hAnsiTheme="majorHAnsi" w:cstheme="majorBidi"/>
-      <w:b/>
-      <w:bCs/>
+      <w:i/>
+      <w:iCs/>
+      <w:smallCaps/>
+      <w:spacing w:val="5"/>
+      <w:sz w:val="26"/>
+      <w:szCs w:val="26"/>
     </w:rPr>
   </w:style>
   <w:style w:type="paragraph" w:styleId="Heading4">
@@ -4916,17 +5097,17 @@
     <w:semiHidden/>
     <w:unhideWhenUsed/>
     <w:qFormat/>
-    <w:rsid w:val="00965D9F"/>
+    <w:rsid w:val="00FE7F95"/>
     <w:pPr>
-      <w:spacing w:before="200" w:after="0"/>
+      <w:spacing w:after="0" w:line="271" w:lineRule="auto"/>
       <w:outlineLvl w:val="3"/>
     </w:pPr>
     <w:rPr>
-      <w:rFonts w:asciiTheme="majorHAnsi" w:eastAsiaTheme="majorEastAsia" w:hAnsiTheme="majorHAnsi" w:cstheme="majorBidi"/>
       <w:b/>
       <w:bCs/>
-      <w:i/>
-      <w:iCs/>
+      <w:spacing w:val="5"/>
+      <w:sz w:val="24"/>
+      <w:szCs w:val="24"/>
     </w:rPr>
   </w:style>
   <w:style w:type="paragraph" w:styleId="Heading5">
@@ -4938,16 +5119,16 @@
     <w:semiHidden/>
     <w:unhideWhenUsed/>
     <w:qFormat/>
-    <w:rsid w:val="00965D9F"/>
+    <w:rsid w:val="00FE7F95"/>
     <w:pPr>
-      <w:spacing w:before="200" w:after="0"/>
+      <w:spacing w:after="0" w:line="271" w:lineRule="auto"/>
       <w:outlineLvl w:val="4"/>
     </w:pPr>
     <w:rPr>
-      <w:rFonts w:asciiTheme="majorHAnsi" w:eastAsiaTheme="majorEastAsia" w:hAnsiTheme="majorHAnsi" w:cstheme="majorBidi"/>
-      <w:b/>
-      <w:bCs/>
-      <w:color w:val="7F7F7F" w:themeColor="text1" w:themeTint="80"/>
+      <w:i/>
+      <w:iCs/>
+      <w:sz w:val="24"/>
+      <w:szCs w:val="24"/>
     </w:rPr>
   </w:style>
   <w:style w:type="paragraph" w:styleId="Heading6">
@@ -4959,18 +5140,17 @@
     <w:semiHidden/>
     <w:unhideWhenUsed/>
     <w:qFormat/>
-    <w:rsid w:val="00965D9F"/>
+    <w:rsid w:val="00FE7F95"/>
     <w:pPr>
+      <w:shd w:val="clear" w:color="auto" w:fill="FFFFFF" w:themeFill="background1"/>
       <w:spacing w:after="0" w:line="271" w:lineRule="auto"/>
       <w:outlineLvl w:val="5"/>
     </w:pPr>
     <w:rPr>
-      <w:rFonts w:asciiTheme="majorHAnsi" w:eastAsiaTheme="majorEastAsia" w:hAnsiTheme="majorHAnsi" w:cstheme="majorBidi"/>
       <w:b/>
       <w:bCs/>
-      <w:i/>
-      <w:iCs/>
-      <w:color w:val="7F7F7F" w:themeColor="text1" w:themeTint="80"/>
+      <w:color w:val="595959" w:themeColor="text1" w:themeTint="A6"/>
+      <w:spacing w:val="5"/>
     </w:rPr>
   </w:style>
   <w:style w:type="paragraph" w:styleId="Heading7">
@@ -4982,15 +5162,19 @@
     <w:semiHidden/>
     <w:unhideWhenUsed/>
     <w:qFormat/>
-    <w:rsid w:val="00965D9F"/>
+    <w:rsid w:val="00FE7F95"/>
     <w:pPr>
       <w:spacing w:after="0"/>
       <w:outlineLvl w:val="6"/>
     </w:pPr>
     <w:rPr>
-      <w:rFonts w:asciiTheme="majorHAnsi" w:eastAsiaTheme="majorEastAsia" w:hAnsiTheme="majorHAnsi" w:cstheme="majorBidi"/>
+      <w:b/>
+      <w:bCs/>
       <w:i/>
       <w:iCs/>
+      <w:color w:val="5A5A5A" w:themeColor="text1" w:themeTint="A5"/>
+      <w:sz w:val="20"/>
+      <w:szCs w:val="20"/>
     </w:rPr>
   </w:style>
   <w:style w:type="paragraph" w:styleId="Heading8">
@@ -5002,13 +5186,15 @@
     <w:semiHidden/>
     <w:unhideWhenUsed/>
     <w:qFormat/>
-    <w:rsid w:val="00965D9F"/>
+    <w:rsid w:val="00FE7F95"/>
     <w:pPr>
       <w:spacing w:after="0"/>
       <w:outlineLvl w:val="7"/>
     </w:pPr>
     <w:rPr>
-      <w:rFonts w:asciiTheme="majorHAnsi" w:eastAsiaTheme="majorEastAsia" w:hAnsiTheme="majorHAnsi" w:cstheme="majorBidi"/>
+      <w:b/>
+      <w:bCs/>
+      <w:color w:val="7F7F7F" w:themeColor="text1" w:themeTint="80"/>
       <w:sz w:val="20"/>
       <w:szCs w:val="20"/>
     </w:rPr>
@@ -5022,18 +5208,19 @@
     <w:semiHidden/>
     <w:unhideWhenUsed/>
     <w:qFormat/>
-    <w:rsid w:val="00965D9F"/>
+    <w:rsid w:val="00FE7F95"/>
     <w:pPr>
-      <w:spacing w:after="0"/>
+      <w:spacing w:after="0" w:line="271" w:lineRule="auto"/>
       <w:outlineLvl w:val="8"/>
     </w:pPr>
     <w:rPr>
-      <w:rFonts w:asciiTheme="majorHAnsi" w:eastAsiaTheme="majorEastAsia" w:hAnsiTheme="majorHAnsi" w:cstheme="majorBidi"/>
+      <w:b/>
+      <w:bCs/>
       <w:i/>
       <w:iCs/>
-      <w:spacing w:val="5"/>
-      <w:sz w:val="20"/>
-      <w:szCs w:val="20"/>
+      <w:color w:val="7F7F7F" w:themeColor="text1" w:themeTint="80"/>
+      <w:sz w:val="18"/>
+      <w:szCs w:val="18"/>
     </w:rPr>
   </w:style>
   <w:style w:type="character" w:default="1" w:styleId="DefaultParagraphFont">
@@ -5067,7 +5254,7 @@
     <w:name w:val="Strong"/>
     <w:uiPriority w:val="22"/>
     <w:qFormat/>
-    <w:rsid w:val="00965D9F"/>
+    <w:rsid w:val="00FE7F95"/>
     <w:rPr>
       <w:b/>
       <w:bCs/>
@@ -5078,13 +5265,12 @@
     <w:basedOn w:val="DefaultParagraphFont"/>
     <w:link w:val="Heading1"/>
     <w:uiPriority w:val="9"/>
-    <w:rsid w:val="00965D9F"/>
-    <w:rPr>
-      <w:rFonts w:asciiTheme="majorHAnsi" w:eastAsiaTheme="majorEastAsia" w:hAnsiTheme="majorHAnsi" w:cstheme="majorBidi"/>
-      <w:b/>
-      <w:bCs/>
-      <w:sz w:val="28"/>
-      <w:szCs w:val="28"/>
+    <w:rsid w:val="00FE7F95"/>
+    <w:rPr>
+      <w:smallCaps/>
+      <w:spacing w:val="5"/>
+      <w:sz w:val="36"/>
+      <w:szCs w:val="36"/>
     </w:rPr>
   </w:style>
   <w:style w:type="character" w:customStyle="1" w:styleId="Heading2Char">
@@ -5093,13 +5279,11 @@
     <w:link w:val="Heading2"/>
     <w:uiPriority w:val="9"/>
     <w:semiHidden/>
-    <w:rsid w:val="00965D9F"/>
-    <w:rPr>
-      <w:rFonts w:asciiTheme="majorHAnsi" w:eastAsiaTheme="majorEastAsia" w:hAnsiTheme="majorHAnsi" w:cstheme="majorBidi"/>
-      <w:b/>
-      <w:bCs/>
-      <w:sz w:val="26"/>
-      <w:szCs w:val="26"/>
+    <w:rsid w:val="00FE7F95"/>
+    <w:rPr>
+      <w:smallCaps/>
+      <w:sz w:val="28"/>
+      <w:szCs w:val="28"/>
     </w:rPr>
   </w:style>
   <w:style w:type="character" w:customStyle="1" w:styleId="Heading3Char">
@@ -5108,11 +5292,14 @@
     <w:link w:val="Heading3"/>
     <w:uiPriority w:val="9"/>
     <w:semiHidden/>
-    <w:rsid w:val="00965D9F"/>
-    <w:rPr>
-      <w:rFonts w:asciiTheme="majorHAnsi" w:eastAsiaTheme="majorEastAsia" w:hAnsiTheme="majorHAnsi" w:cstheme="majorBidi"/>
-      <w:b/>
-      <w:bCs/>
+    <w:rsid w:val="00FE7F95"/>
+    <w:rPr>
+      <w:i/>
+      <w:iCs/>
+      <w:smallCaps/>
+      <w:spacing w:val="5"/>
+      <w:sz w:val="26"/>
+      <w:szCs w:val="26"/>
     </w:rPr>
   </w:style>
   <w:style w:type="character" w:customStyle="1" w:styleId="Heading4Char">
@@ -5121,13 +5308,13 @@
     <w:link w:val="Heading4"/>
     <w:uiPriority w:val="9"/>
     <w:semiHidden/>
-    <w:rsid w:val="00965D9F"/>
-    <w:rPr>
-      <w:rFonts w:asciiTheme="majorHAnsi" w:eastAsiaTheme="majorEastAsia" w:hAnsiTheme="majorHAnsi" w:cstheme="majorBidi"/>
+    <w:rsid w:val="00FE7F95"/>
+    <w:rPr>
       <w:b/>
       <w:bCs/>
-      <w:i/>
-      <w:iCs/>
+      <w:spacing w:val="5"/>
+      <w:sz w:val="24"/>
+      <w:szCs w:val="24"/>
     </w:rPr>
   </w:style>
   <w:style w:type="character" w:customStyle="1" w:styleId="Heading5Char">
@@ -5136,12 +5323,12 @@
     <w:link w:val="Heading5"/>
     <w:uiPriority w:val="9"/>
     <w:semiHidden/>
-    <w:rsid w:val="00965D9F"/>
-    <w:rPr>
-      <w:rFonts w:asciiTheme="majorHAnsi" w:eastAsiaTheme="majorEastAsia" w:hAnsiTheme="majorHAnsi" w:cstheme="majorBidi"/>
-      <w:b/>
-      <w:bCs/>
-      <w:color w:val="7F7F7F" w:themeColor="text1" w:themeTint="80"/>
+    <w:rsid w:val="00FE7F95"/>
+    <w:rPr>
+      <w:i/>
+      <w:iCs/>
+      <w:sz w:val="24"/>
+      <w:szCs w:val="24"/>
     </w:rPr>
   </w:style>
   <w:style w:type="character" w:customStyle="1" w:styleId="Heading6Char">
@@ -5150,14 +5337,13 @@
     <w:link w:val="Heading6"/>
     <w:uiPriority w:val="9"/>
     <w:semiHidden/>
-    <w:rsid w:val="00965D9F"/>
-    <w:rPr>
-      <w:rFonts w:asciiTheme="majorHAnsi" w:eastAsiaTheme="majorEastAsia" w:hAnsiTheme="majorHAnsi" w:cstheme="majorBidi"/>
+    <w:rsid w:val="00FE7F95"/>
+    <w:rPr>
       <w:b/>
       <w:bCs/>
-      <w:i/>
-      <w:iCs/>
-      <w:color w:val="7F7F7F" w:themeColor="text1" w:themeTint="80"/>
+      <w:color w:val="595959" w:themeColor="text1" w:themeTint="A6"/>
+      <w:spacing w:val="5"/>
+      <w:shd w:val="clear" w:color="auto" w:fill="FFFFFF" w:themeFill="background1"/>
     </w:rPr>
   </w:style>
   <w:style w:type="character" w:customStyle="1" w:styleId="Heading7Char">
@@ -5166,11 +5352,15 @@
     <w:link w:val="Heading7"/>
     <w:uiPriority w:val="9"/>
     <w:semiHidden/>
-    <w:rsid w:val="00965D9F"/>
-    <w:rPr>
-      <w:rFonts w:asciiTheme="majorHAnsi" w:eastAsiaTheme="majorEastAsia" w:hAnsiTheme="majorHAnsi" w:cstheme="majorBidi"/>
+    <w:rsid w:val="00FE7F95"/>
+    <w:rPr>
+      <w:b/>
+      <w:bCs/>
       <w:i/>
       <w:iCs/>
+      <w:color w:val="5A5A5A" w:themeColor="text1" w:themeTint="A5"/>
+      <w:sz w:val="20"/>
+      <w:szCs w:val="20"/>
     </w:rPr>
   </w:style>
   <w:style w:type="character" w:customStyle="1" w:styleId="Heading8Char">
@@ -5179,9 +5369,11 @@
     <w:link w:val="Heading8"/>
     <w:uiPriority w:val="9"/>
     <w:semiHidden/>
-    <w:rsid w:val="00965D9F"/>
-    <w:rPr>
-      <w:rFonts w:asciiTheme="majorHAnsi" w:eastAsiaTheme="majorEastAsia" w:hAnsiTheme="majorHAnsi" w:cstheme="majorBidi"/>
+    <w:rsid w:val="00FE7F95"/>
+    <w:rPr>
+      <w:b/>
+      <w:bCs/>
+      <w:color w:val="7F7F7F" w:themeColor="text1" w:themeTint="80"/>
       <w:sz w:val="20"/>
       <w:szCs w:val="20"/>
     </w:rPr>
@@ -5192,14 +5384,15 @@
     <w:link w:val="Heading9"/>
     <w:uiPriority w:val="9"/>
     <w:semiHidden/>
-    <w:rsid w:val="00965D9F"/>
-    <w:rPr>
-      <w:rFonts w:asciiTheme="majorHAnsi" w:eastAsiaTheme="majorEastAsia" w:hAnsiTheme="majorHAnsi" w:cstheme="majorBidi"/>
+    <w:rsid w:val="00FE7F95"/>
+    <w:rPr>
+      <w:b/>
+      <w:bCs/>
       <w:i/>
       <w:iCs/>
-      <w:spacing w:val="5"/>
-      <w:sz w:val="20"/>
-      <w:szCs w:val="20"/>
+      <w:color w:val="7F7F7F" w:themeColor="text1" w:themeTint="80"/>
+      <w:sz w:val="18"/>
+      <w:szCs w:val="18"/>
     </w:rPr>
   </w:style>
   <w:style w:type="paragraph" w:styleId="Caption">
@@ -5225,17 +5418,13 @@
     <w:link w:val="TitleChar"/>
     <w:uiPriority w:val="10"/>
     <w:qFormat/>
-    <w:rsid w:val="00965D9F"/>
+    <w:rsid w:val="00FE7F95"/>
     <w:pPr>
-      <w:pBdr>
-        <w:bottom w:val="single" w:sz="4" w:space="1" w:color="auto"/>
-      </w:pBdr>
-      <w:spacing w:line="240" w:lineRule="auto"/>
+      <w:spacing w:after="300" w:line="240" w:lineRule="auto"/>
       <w:contextualSpacing/>
     </w:pPr>
     <w:rPr>
-      <w:rFonts w:asciiTheme="majorHAnsi" w:eastAsiaTheme="majorEastAsia" w:hAnsiTheme="majorHAnsi" w:cstheme="majorBidi"/>
-      <w:spacing w:val="5"/>
+      <w:smallCaps/>
       <w:sz w:val="52"/>
       <w:szCs w:val="52"/>
     </w:rPr>
@@ -5245,10 +5434,9 @@
     <w:basedOn w:val="DefaultParagraphFont"/>
     <w:link w:val="Title"/>
     <w:uiPriority w:val="10"/>
-    <w:rsid w:val="00965D9F"/>
-    <w:rPr>
-      <w:rFonts w:asciiTheme="majorHAnsi" w:eastAsiaTheme="majorEastAsia" w:hAnsiTheme="majorHAnsi" w:cstheme="majorBidi"/>
-      <w:spacing w:val="5"/>
+    <w:rsid w:val="00FE7F95"/>
+    <w:rPr>
+      <w:smallCaps/>
       <w:sz w:val="52"/>
       <w:szCs w:val="52"/>
     </w:rPr>
@@ -5260,17 +5448,14 @@
     <w:link w:val="SubtitleChar"/>
     <w:uiPriority w:val="11"/>
     <w:qFormat/>
-    <w:rsid w:val="00965D9F"/>
-    <w:pPr>
-      <w:spacing w:after="600"/>
-    </w:pPr>
-    <w:rPr>
-      <w:rFonts w:asciiTheme="majorHAnsi" w:eastAsiaTheme="majorEastAsia" w:hAnsiTheme="majorHAnsi" w:cstheme="majorBidi"/>
+    <w:rsid w:val="00FE7F95"/>
+    <w:rPr>
       <w:i/>
       <w:iCs/>
-      <w:spacing w:val="13"/>
-      <w:sz w:val="24"/>
-      <w:szCs w:val="24"/>
+      <w:smallCaps/>
+      <w:spacing w:val="10"/>
+      <w:sz w:val="28"/>
+      <w:szCs w:val="28"/>
     </w:rPr>
   </w:style>
   <w:style w:type="character" w:customStyle="1" w:styleId="SubtitleChar">
@@ -5278,29 +5463,27 @@
     <w:basedOn w:val="DefaultParagraphFont"/>
     <w:link w:val="Subtitle"/>
     <w:uiPriority w:val="11"/>
-    <w:rsid w:val="00965D9F"/>
-    <w:rPr>
-      <w:rFonts w:asciiTheme="majorHAnsi" w:eastAsiaTheme="majorEastAsia" w:hAnsiTheme="majorHAnsi" w:cstheme="majorBidi"/>
+    <w:rsid w:val="00FE7F95"/>
+    <w:rPr>
       <w:i/>
       <w:iCs/>
-      <w:spacing w:val="13"/>
-      <w:sz w:val="24"/>
-      <w:szCs w:val="24"/>
+      <w:smallCaps/>
+      <w:spacing w:val="10"/>
+      <w:sz w:val="28"/>
+      <w:szCs w:val="28"/>
     </w:rPr>
   </w:style>
   <w:style w:type="character" w:styleId="Emphasis">
     <w:name w:val="Emphasis"/>
     <w:uiPriority w:val="20"/>
     <w:qFormat/>
-    <w:rsid w:val="00965D9F"/>
+    <w:rsid w:val="00FE7F95"/>
     <w:rPr>
       <w:b/>
       <w:bCs/>
       <w:i/>
       <w:iCs/>
       <w:spacing w:val="10"/>
-      <w:bdr w:val="none" w:sz="0" w:space="0" w:color="auto"/>
-      <w:shd w:val="clear" w:color="auto" w:fill="auto"/>
     </w:rPr>
   </w:style>
   <w:style w:type="paragraph" w:styleId="NoSpacing">
@@ -5309,7 +5492,7 @@
     <w:link w:val="NoSpacingChar"/>
     <w:uiPriority w:val="1"/>
     <w:qFormat/>
-    <w:rsid w:val="00965D9F"/>
+    <w:rsid w:val="00FE7F95"/>
     <w:pPr>
       <w:spacing w:after="0" w:line="240" w:lineRule="auto"/>
     </w:pPr>
@@ -5326,7 +5509,7 @@
     <w:basedOn w:val="Normal"/>
     <w:uiPriority w:val="34"/>
     <w:qFormat/>
-    <w:rsid w:val="00965D9F"/>
+    <w:rsid w:val="00FE7F95"/>
     <w:pPr>
       <w:ind w:left="720"/>
       <w:contextualSpacing/>
@@ -5339,11 +5522,7 @@
     <w:link w:val="QuoteChar"/>
     <w:uiPriority w:val="29"/>
     <w:qFormat/>
-    <w:rsid w:val="00965D9F"/>
-    <w:pPr>
-      <w:spacing w:before="200" w:after="0"/>
-      <w:ind w:left="360" w:right="360"/>
-    </w:pPr>
+    <w:rsid w:val="00FE7F95"/>
     <w:rPr>
       <w:i/>
       <w:iCs/>
@@ -5354,7 +5533,7 @@
     <w:basedOn w:val="DefaultParagraphFont"/>
     <w:link w:val="Quote"/>
     <w:uiPriority w:val="29"/>
-    <w:rsid w:val="00965D9F"/>
+    <w:rsid w:val="00FE7F95"/>
     <w:rPr>
       <w:i/>
       <w:iCs/>
@@ -5367,18 +5546,17 @@
     <w:link w:val="IntenseQuoteChar"/>
     <w:uiPriority w:val="30"/>
     <w:qFormat/>
-    <w:rsid w:val="00965D9F"/>
+    <w:rsid w:val="00FE7F95"/>
     <w:pPr>
       <w:pBdr>
-        <w:bottom w:val="single" w:sz="4" w:space="1" w:color="auto"/>
+        <w:top w:val="single" w:sz="4" w:space="10" w:color="auto"/>
+        <w:bottom w:val="single" w:sz="4" w:space="10" w:color="auto"/>
       </w:pBdr>
-      <w:spacing w:before="200" w:after="280"/>
-      <w:ind w:left="1008" w:right="1152"/>
+      <w:spacing w:before="240" w:after="240" w:line="300" w:lineRule="auto"/>
+      <w:ind w:left="1152" w:right="1152"/>
       <w:jc w:val="both"/>
     </w:pPr>
     <w:rPr>
-      <w:b/>
-      <w:bCs/>
       <w:i/>
       <w:iCs/>
     </w:rPr>
@@ -5388,7 +5566,27 @@
     <w:basedOn w:val="DefaultParagraphFont"/>
     <w:link w:val="IntenseQuote"/>
     <w:uiPriority w:val="30"/>
-    <w:rsid w:val="00965D9F"/>
+    <w:rsid w:val="00FE7F95"/>
+    <w:rPr>
+      <w:i/>
+      <w:iCs/>
+    </w:rPr>
+  </w:style>
+  <w:style w:type="character" w:styleId="SubtleEmphasis">
+    <w:name w:val="Subtle Emphasis"/>
+    <w:uiPriority w:val="19"/>
+    <w:qFormat/>
+    <w:rsid w:val="00FE7F95"/>
+    <w:rPr>
+      <w:i/>
+      <w:iCs/>
+    </w:rPr>
+  </w:style>
+  <w:style w:type="character" w:styleId="IntenseEmphasis">
+    <w:name w:val="Intense Emphasis"/>
+    <w:uiPriority w:val="21"/>
+    <w:qFormat/>
+    <w:rsid w:val="00FE7F95"/>
     <w:rPr>
       <w:b/>
       <w:bCs/>
@@ -5396,31 +5594,12 @@
       <w:iCs/>
     </w:rPr>
   </w:style>
-  <w:style w:type="character" w:styleId="SubtleEmphasis">
-    <w:name w:val="Subtle Emphasis"/>
-    <w:uiPriority w:val="19"/>
-    <w:qFormat/>
-    <w:rsid w:val="00965D9F"/>
-    <w:rPr>
-      <w:i/>
-      <w:iCs/>
-    </w:rPr>
-  </w:style>
-  <w:style w:type="character" w:styleId="IntenseEmphasis">
-    <w:name w:val="Intense Emphasis"/>
-    <w:uiPriority w:val="21"/>
-    <w:qFormat/>
-    <w:rsid w:val="00965D9F"/>
-    <w:rPr>
-      <w:b/>
-      <w:bCs/>
-    </w:rPr>
-  </w:style>
   <w:style w:type="character" w:styleId="SubtleReference">
     <w:name w:val="Subtle Reference"/>
+    <w:basedOn w:val="DefaultParagraphFont"/>
     <w:uiPriority w:val="31"/>
     <w:qFormat/>
-    <w:rsid w:val="00965D9F"/>
+    <w:rsid w:val="00FE7F95"/>
     <w:rPr>
       <w:smallCaps/>
     </w:rPr>
@@ -5429,18 +5608,19 @@
     <w:name w:val="Intense Reference"/>
     <w:uiPriority w:val="32"/>
     <w:qFormat/>
-    <w:rsid w:val="00965D9F"/>
-    <w:rPr>
+    <w:rsid w:val="00FE7F95"/>
+    <w:rPr>
+      <w:b/>
+      <w:bCs/>
       <w:smallCaps/>
-      <w:spacing w:val="5"/>
-      <w:u w:val="single"/>
     </w:rPr>
   </w:style>
   <w:style w:type="character" w:styleId="BookTitle">
     <w:name w:val="Book Title"/>
+    <w:basedOn w:val="DefaultParagraphFont"/>
     <w:uiPriority w:val="33"/>
     <w:qFormat/>
-    <w:rsid w:val="00965D9F"/>
+    <w:rsid w:val="00FE7F95"/>
     <w:rPr>
       <w:i/>
       <w:iCs/>
@@ -5456,7 +5636,7 @@
     <w:semiHidden/>
     <w:unhideWhenUsed/>
     <w:qFormat/>
-    <w:rsid w:val="00965D9F"/>
+    <w:rsid w:val="00FE7F95"/>
     <w:pPr>
       <w:outlineLvl w:val="9"/>
     </w:pPr>

</xml_diff>